<commit_message>
Add count to 15 then reset simulation
</commit_message>
<xml_diff>
--- a/hw4/report_hw4.docx
+++ b/hw4/report_hw4.docx
@@ -160,6 +160,7 @@
         </w:rPr>
         <w:t xml:space="preserve"> </w:t>
       </w:r>
+      <w:proofErr w:type="gramStart"/>
       <w:r>
         <w:rPr>
           <w:rFonts w:ascii="Courier New" w:eastAsia="Times New Roman" w:hAnsi="Courier New" w:cs="Courier New"/>
@@ -169,6 +170,7 @@
         </w:rPr>
         <w:t>ieee</w:t>
       </w:r>
+      <w:proofErr w:type="gramEnd"/>
       <w:r>
         <w:rPr>
           <w:rFonts w:ascii="Courier New" w:eastAsia="Times New Roman" w:hAnsi="Courier New" w:cs="Courier New"/>
@@ -700,6 +702,7 @@
         </w:rPr>
         <w:t xml:space="preserve"> </w:t>
       </w:r>
+      <w:proofErr w:type="gramStart"/>
       <w:r>
         <w:rPr>
           <w:rFonts w:ascii="Courier New" w:eastAsia="Times New Roman" w:hAnsi="Courier New" w:cs="Courier New"/>
@@ -729,6 +732,7 @@
         </w:rPr>
         <w:t>:=</w:t>
       </w:r>
+      <w:proofErr w:type="gramEnd"/>
       <w:r>
         <w:rPr>
           <w:rFonts w:ascii="Courier New" w:eastAsia="Times New Roman" w:hAnsi="Courier New" w:cs="Courier New"/>
@@ -874,7 +878,17 @@
           <w:sz w:val="20"/>
           <w:szCs w:val="20"/>
         </w:rPr>
-        <w:t>std_logic_vector</w:t>
+        <w:t>std_logic_</w:t>
+      </w:r>
+      <w:proofErr w:type="gramStart"/>
+      <w:r>
+        <w:rPr>
+          <w:rFonts w:ascii="Courier New" w:eastAsia="Times New Roman" w:hAnsi="Courier New" w:cs="Courier New"/>
+          <w:color w:val="FF0000"/>
+          <w:sz w:val="20"/>
+          <w:szCs w:val="20"/>
+        </w:rPr>
+        <w:t>vector</w:t>
       </w:r>
       <w:r>
         <w:rPr>
@@ -887,6 +901,7 @@
         </w:rPr>
         <w:t>(</w:t>
       </w:r>
+      <w:proofErr w:type="gramEnd"/>
       <w:r>
         <w:rPr>
           <w:rFonts w:ascii="Courier New" w:eastAsia="Times New Roman" w:hAnsi="Courier New" w:cs="Courier New"/>
@@ -1010,7 +1025,27 @@
           <w:sz w:val="20"/>
           <w:szCs w:val="20"/>
         </w:rPr>
-        <w:t>-- generically:</w:t>
+        <w:t xml:space="preserve">-- </w:t>
+      </w:r>
+      <w:proofErr w:type="gramStart"/>
+      <w:r>
+        <w:rPr>
+          <w:rFonts w:ascii="Courier New" w:eastAsia="Times New Roman" w:hAnsi="Courier New" w:cs="Courier New"/>
+          <w:color w:val="008000"/>
+          <w:sz w:val="20"/>
+          <w:szCs w:val="20"/>
+        </w:rPr>
+        <w:t>generically</w:t>
+      </w:r>
+      <w:proofErr w:type="gramEnd"/>
+      <w:r>
+        <w:rPr>
+          <w:rFonts w:ascii="Courier New" w:eastAsia="Times New Roman" w:hAnsi="Courier New" w:cs="Courier New"/>
+          <w:color w:val="008000"/>
+          <w:sz w:val="20"/>
+          <w:szCs w:val="20"/>
+        </w:rPr>
+        <w:t>:</w:t>
       </w:r>
     </w:p>
     <w:p>
@@ -1048,7 +1083,27 @@
           <w:sz w:val="20"/>
           <w:szCs w:val="20"/>
         </w:rPr>
-        <w:t>-- y: out std_logic_vector(ceil(log2(BITS)) downto 0);</w:t>
+        <w:t xml:space="preserve">-- </w:t>
+      </w:r>
+      <w:proofErr w:type="gramStart"/>
+      <w:r>
+        <w:rPr>
+          <w:rFonts w:ascii="Courier New" w:eastAsia="Times New Roman" w:hAnsi="Courier New" w:cs="Courier New"/>
+          <w:color w:val="008000"/>
+          <w:sz w:val="20"/>
+          <w:szCs w:val="20"/>
+        </w:rPr>
+        <w:t>y</w:t>
+      </w:r>
+      <w:proofErr w:type="gramEnd"/>
+      <w:r>
+        <w:rPr>
+          <w:rFonts w:ascii="Courier New" w:eastAsia="Times New Roman" w:hAnsi="Courier New" w:cs="Courier New"/>
+          <w:color w:val="008000"/>
+          <w:sz w:val="20"/>
+          <w:szCs w:val="20"/>
+        </w:rPr>
+        <w:t>: out std_logic_vector(ceil(log2(BITS)) downto 0);</w:t>
       </w:r>
     </w:p>
     <w:p>
@@ -1086,7 +1141,27 @@
           <w:sz w:val="20"/>
           <w:szCs w:val="20"/>
         </w:rPr>
-        <w:t>--    not synthesizeable</w:t>
+        <w:t xml:space="preserve">--    </w:t>
+      </w:r>
+      <w:proofErr w:type="gramStart"/>
+      <w:r>
+        <w:rPr>
+          <w:rFonts w:ascii="Courier New" w:eastAsia="Times New Roman" w:hAnsi="Courier New" w:cs="Courier New"/>
+          <w:color w:val="008000"/>
+          <w:sz w:val="20"/>
+          <w:szCs w:val="20"/>
+        </w:rPr>
+        <w:t>not</w:t>
+      </w:r>
+      <w:proofErr w:type="gramEnd"/>
+      <w:r>
+        <w:rPr>
+          <w:rFonts w:ascii="Courier New" w:eastAsia="Times New Roman" w:hAnsi="Courier New" w:cs="Courier New"/>
+          <w:color w:val="008000"/>
+          <w:sz w:val="20"/>
+          <w:szCs w:val="20"/>
+        </w:rPr>
+        <w:t xml:space="preserve"> synthesizeable</w:t>
       </w:r>
     </w:p>
     <w:p>
@@ -1202,7 +1277,17 @@
           <w:sz w:val="20"/>
           <w:szCs w:val="20"/>
         </w:rPr>
-        <w:t>std_logic_vector</w:t>
+        <w:t>std_logic_</w:t>
+      </w:r>
+      <w:proofErr w:type="gramStart"/>
+      <w:r>
+        <w:rPr>
+          <w:rFonts w:ascii="Courier New" w:eastAsia="Times New Roman" w:hAnsi="Courier New" w:cs="Courier New"/>
+          <w:color w:val="FF0000"/>
+          <w:sz w:val="20"/>
+          <w:szCs w:val="20"/>
+        </w:rPr>
+        <w:t>vector</w:t>
       </w:r>
       <w:r>
         <w:rPr>
@@ -1215,6 +1300,7 @@
         </w:rPr>
         <w:t>(</w:t>
       </w:r>
+      <w:proofErr w:type="gramEnd"/>
       <w:r>
         <w:rPr>
           <w:rFonts w:ascii="Courier New" w:eastAsia="Times New Roman" w:hAnsi="Courier New" w:cs="Courier New"/>
@@ -1698,6 +1784,7 @@
         </w:rPr>
         <w:t xml:space="preserve"> </w:t>
       </w:r>
+      <w:proofErr w:type="gramStart"/>
       <w:r>
         <w:rPr>
           <w:rFonts w:ascii="Courier New" w:eastAsia="Times New Roman" w:hAnsi="Courier New" w:cs="Courier New"/>
@@ -1727,6 +1814,7 @@
         </w:rPr>
         <w:t>:=</w:t>
       </w:r>
+      <w:proofErr w:type="gramEnd"/>
       <w:r>
         <w:rPr>
           <w:rFonts w:ascii="Courier New" w:eastAsia="Times New Roman" w:hAnsi="Courier New" w:cs="Courier New"/>
@@ -2010,7 +2098,17 @@
           <w:sz w:val="20"/>
           <w:szCs w:val="20"/>
         </w:rPr>
-        <w:t xml:space="preserve">                i </w:t>
+        <w:t xml:space="preserve">                </w:t>
+      </w:r>
+      <w:proofErr w:type="gramStart"/>
+      <w:r>
+        <w:rPr>
+          <w:rFonts w:ascii="Courier New" w:eastAsia="Times New Roman" w:hAnsi="Courier New" w:cs="Courier New"/>
+          <w:color w:val="000000"/>
+          <w:sz w:val="20"/>
+          <w:szCs w:val="20"/>
+        </w:rPr>
+        <w:t xml:space="preserve">i </w:t>
       </w:r>
       <w:r>
         <w:rPr>
@@ -2023,6 +2121,7 @@
         </w:rPr>
         <w:t>:=</w:t>
       </w:r>
+      <w:proofErr w:type="gramEnd"/>
       <w:r>
         <w:rPr>
           <w:rFonts w:ascii="Courier New" w:eastAsia="Times New Roman" w:hAnsi="Courier New" w:cs="Courier New"/>
@@ -2490,6 +2589,7 @@
         </w:rPr>
         <w:t xml:space="preserve"> </w:t>
       </w:r>
+      <w:proofErr w:type="gramStart"/>
       <w:r>
         <w:rPr>
           <w:rFonts w:ascii="Courier New" w:eastAsia="Times New Roman" w:hAnsi="Courier New" w:cs="Courier New"/>
@@ -2510,6 +2610,7 @@
         </w:rPr>
         <w:t>(</w:t>
       </w:r>
+      <w:proofErr w:type="gramEnd"/>
       <w:r>
         <w:rPr>
           <w:rFonts w:ascii="Courier New" w:eastAsia="Times New Roman" w:hAnsi="Courier New" w:cs="Courier New"/>
@@ -2608,7 +2709,27 @@
           <w:sz w:val="20"/>
           <w:szCs w:val="20"/>
         </w:rPr>
-        <w:t>-- generically:</w:t>
+        <w:t xml:space="preserve">-- </w:t>
+      </w:r>
+      <w:proofErr w:type="gramStart"/>
+      <w:r>
+        <w:rPr>
+          <w:rFonts w:ascii="Courier New" w:eastAsia="Times New Roman" w:hAnsi="Courier New" w:cs="Courier New"/>
+          <w:color w:val="008000"/>
+          <w:sz w:val="20"/>
+          <w:szCs w:val="20"/>
+        </w:rPr>
+        <w:t>generically</w:t>
+      </w:r>
+      <w:proofErr w:type="gramEnd"/>
+      <w:r>
+        <w:rPr>
+          <w:rFonts w:ascii="Courier New" w:eastAsia="Times New Roman" w:hAnsi="Courier New" w:cs="Courier New"/>
+          <w:color w:val="008000"/>
+          <w:sz w:val="20"/>
+          <w:szCs w:val="20"/>
+        </w:rPr>
+        <w:t>:</w:t>
       </w:r>
     </w:p>
     <w:p>
@@ -2646,7 +2767,27 @@
           <w:sz w:val="20"/>
           <w:szCs w:val="20"/>
         </w:rPr>
-        <w:t>-- y &lt;= std_logic_vector(to_unsigned(ceil_log2(x_int), ceil_log2(BITS));</w:t>
+        <w:t xml:space="preserve">-- </w:t>
+      </w:r>
+      <w:proofErr w:type="gramStart"/>
+      <w:r>
+        <w:rPr>
+          <w:rFonts w:ascii="Courier New" w:eastAsia="Times New Roman" w:hAnsi="Courier New" w:cs="Courier New"/>
+          <w:color w:val="008000"/>
+          <w:sz w:val="20"/>
+          <w:szCs w:val="20"/>
+        </w:rPr>
+        <w:t>y</w:t>
+      </w:r>
+      <w:proofErr w:type="gramEnd"/>
+      <w:r>
+        <w:rPr>
+          <w:rFonts w:ascii="Courier New" w:eastAsia="Times New Roman" w:hAnsi="Courier New" w:cs="Courier New"/>
+          <w:color w:val="008000"/>
+          <w:sz w:val="20"/>
+          <w:szCs w:val="20"/>
+        </w:rPr>
+        <w:t xml:space="preserve"> &lt;= std_logic_vector(to_unsigned(ceil_log2(x_int), ceil_log2(BITS));</w:t>
       </w:r>
     </w:p>
     <w:p>
@@ -2742,7 +2883,17 @@
           <w:sz w:val="20"/>
           <w:szCs w:val="20"/>
         </w:rPr>
-        <w:t>std_logic_vector</w:t>
+        <w:t>std_logic_</w:t>
+      </w:r>
+      <w:proofErr w:type="gramStart"/>
+      <w:r>
+        <w:rPr>
+          <w:rFonts w:ascii="Courier New" w:eastAsia="Times New Roman" w:hAnsi="Courier New" w:cs="Courier New"/>
+          <w:color w:val="FF0000"/>
+          <w:sz w:val="20"/>
+          <w:szCs w:val="20"/>
+        </w:rPr>
+        <w:t>vector</w:t>
       </w:r>
       <w:r>
         <w:rPr>
@@ -2755,6 +2906,7 @@
         </w:rPr>
         <w:t>(</w:t>
       </w:r>
+      <w:proofErr w:type="gramEnd"/>
       <w:r>
         <w:rPr>
           <w:rFonts w:ascii="Courier New" w:eastAsia="Times New Roman" w:hAnsi="Courier New" w:cs="Courier New"/>
@@ -3121,6 +3273,7 @@
         </w:rPr>
         <w:t xml:space="preserve"> </w:t>
       </w:r>
+      <w:proofErr w:type="gramStart"/>
       <w:r>
         <w:rPr>
           <w:rFonts w:ascii="Courier New" w:eastAsia="Times New Roman" w:hAnsi="Courier New" w:cs="Courier New"/>
@@ -3128,7 +3281,17 @@
           <w:sz w:val="20"/>
           <w:szCs w:val="20"/>
         </w:rPr>
-        <w:t>tflipflop:</w:t>
+        <w:t>tflipflop</w:t>
+      </w:r>
+      <w:proofErr w:type="gramEnd"/>
+      <w:r>
+        <w:rPr>
+          <w:rFonts w:ascii="Courier New" w:eastAsia="Times New Roman" w:hAnsi="Courier New" w:cs="Courier New"/>
+          <w:color w:val="008000"/>
+          <w:sz w:val="20"/>
+          <w:szCs w:val="20"/>
+        </w:rPr>
+        <w:t>:</w:t>
       </w:r>
       <w:r>
         <w:rPr>
@@ -3188,6 +3351,7 @@
         </w:rPr>
         <w:t xml:space="preserve"> </w:t>
       </w:r>
+      <w:proofErr w:type="gramStart"/>
       <w:r>
         <w:rPr>
           <w:rFonts w:ascii="Courier New" w:eastAsia="Times New Roman" w:hAnsi="Courier New" w:cs="Courier New"/>
@@ -3197,6 +3361,7 @@
         </w:rPr>
         <w:t>ieee</w:t>
       </w:r>
+      <w:proofErr w:type="gramEnd"/>
       <w:r>
         <w:rPr>
           <w:rFonts w:ascii="Courier New" w:eastAsia="Times New Roman" w:hAnsi="Courier New" w:cs="Courier New"/>
@@ -4058,6 +4223,7 @@
         </w:rPr>
         <w:t xml:space="preserve">        </w:t>
       </w:r>
+      <w:proofErr w:type="gramStart"/>
       <w:r>
         <w:rPr>
           <w:rFonts w:ascii="Courier New" w:eastAsia="Times New Roman" w:hAnsi="Courier New" w:cs="Courier New"/>
@@ -4080,6 +4246,7 @@
         </w:rPr>
         <w:t>(</w:t>
       </w:r>
+      <w:proofErr w:type="gramEnd"/>
       <w:r>
         <w:rPr>
           <w:rFonts w:ascii="Courier New" w:eastAsia="Times New Roman" w:hAnsi="Courier New" w:cs="Courier New"/>
@@ -4276,7 +4443,19 @@
           <w:sz w:val="20"/>
           <w:szCs w:val="20"/>
         </w:rPr>
-        <w:t>rising_edge</w:t>
+        <w:t>rising_</w:t>
+      </w:r>
+      <w:proofErr w:type="gramStart"/>
+      <w:r>
+        <w:rPr>
+          <w:rFonts w:ascii="Courier New" w:eastAsia="Times New Roman" w:hAnsi="Courier New" w:cs="Courier New"/>
+          <w:b/>
+          <w:bCs/>
+          <w:color w:val="0080FF"/>
+          <w:sz w:val="20"/>
+          <w:szCs w:val="20"/>
+        </w:rPr>
+        <w:t>edge</w:t>
       </w:r>
       <w:r>
         <w:rPr>
@@ -4289,6 +4468,7 @@
         </w:rPr>
         <w:t>(</w:t>
       </w:r>
+      <w:proofErr w:type="gramEnd"/>
       <w:r>
         <w:rPr>
           <w:rFonts w:ascii="Courier New" w:eastAsia="Times New Roman" w:hAnsi="Courier New" w:cs="Courier New"/>
@@ -4714,8 +4894,19 @@
           <w:sz w:val="20"/>
           <w:szCs w:val="20"/>
         </w:rPr>
-        <w:t>----Main code:-----------------------------------------------------------</w:t>
-      </w:r>
+        <w:t>----Main code</w:t>
+      </w:r>
+      <w:proofErr w:type="gramStart"/>
+      <w:r>
+        <w:rPr>
+          <w:rFonts w:ascii="Courier New" w:eastAsia="Times New Roman" w:hAnsi="Courier New" w:cs="Courier New"/>
+          <w:color w:val="008000"/>
+          <w:sz w:val="20"/>
+          <w:szCs w:val="20"/>
+        </w:rPr>
+        <w:t>:-----------------------------------------------------------</w:t>
+      </w:r>
+      <w:proofErr w:type="gramEnd"/>
     </w:p>
     <w:p>
       <w:pPr>
@@ -4765,6 +4956,7 @@
         </w:rPr>
         <w:t xml:space="preserve"> </w:t>
       </w:r>
+      <w:proofErr w:type="gramStart"/>
       <w:r>
         <w:rPr>
           <w:rFonts w:ascii="Courier New" w:eastAsia="Times New Roman" w:hAnsi="Courier New" w:cs="Courier New"/>
@@ -4774,6 +4966,7 @@
         </w:rPr>
         <w:t>ieee</w:t>
       </w:r>
+      <w:proofErr w:type="gramEnd"/>
       <w:r>
         <w:rPr>
           <w:rFonts w:ascii="Courier New" w:eastAsia="Times New Roman" w:hAnsi="Courier New" w:cs="Courier New"/>
@@ -5045,6 +5238,7 @@
         </w:rPr>
         <w:t xml:space="preserve"> </w:t>
       </w:r>
+      <w:proofErr w:type="gramStart"/>
       <w:r>
         <w:rPr>
           <w:rFonts w:ascii="Courier New" w:eastAsia="Times New Roman" w:hAnsi="Courier New" w:cs="Courier New"/>
@@ -5074,6 +5268,7 @@
         </w:rPr>
         <w:t>:=</w:t>
       </w:r>
+      <w:proofErr w:type="gramEnd"/>
       <w:r>
         <w:rPr>
           <w:rFonts w:ascii="Courier New" w:eastAsia="Times New Roman" w:hAnsi="Courier New" w:cs="Courier New"/>
@@ -5348,7 +5543,17 @@
           <w:sz w:val="20"/>
           <w:szCs w:val="20"/>
         </w:rPr>
-        <w:t>std_logic_vector</w:t>
+        <w:t>std_logic_</w:t>
+      </w:r>
+      <w:proofErr w:type="gramStart"/>
+      <w:r>
+        <w:rPr>
+          <w:rFonts w:ascii="Courier New" w:eastAsia="Times New Roman" w:hAnsi="Courier New" w:cs="Courier New"/>
+          <w:color w:val="FF0000"/>
+          <w:sz w:val="20"/>
+          <w:szCs w:val="20"/>
+        </w:rPr>
+        <w:t>vector</w:t>
       </w:r>
       <w:r>
         <w:rPr>
@@ -5361,6 +5566,7 @@
         </w:rPr>
         <w:t>(</w:t>
       </w:r>
+      <w:proofErr w:type="gramEnd"/>
       <w:r>
         <w:rPr>
           <w:rFonts w:ascii="Courier New" w:eastAsia="Times New Roman" w:hAnsi="Courier New" w:cs="Courier New"/>
@@ -5713,7 +5919,17 @@
           <w:sz w:val="20"/>
           <w:szCs w:val="20"/>
         </w:rPr>
-        <w:t>std_logic_vector</w:t>
+        <w:t>std_logic_</w:t>
+      </w:r>
+      <w:proofErr w:type="gramStart"/>
+      <w:r>
+        <w:rPr>
+          <w:rFonts w:ascii="Courier New" w:eastAsia="Times New Roman" w:hAnsi="Courier New" w:cs="Courier New"/>
+          <w:color w:val="FF0000"/>
+          <w:sz w:val="20"/>
+          <w:szCs w:val="20"/>
+        </w:rPr>
+        <w:t>vector</w:t>
       </w:r>
       <w:r>
         <w:rPr>
@@ -5726,6 +5942,7 @@
         </w:rPr>
         <w:t>(</w:t>
       </w:r>
+      <w:proofErr w:type="gramEnd"/>
       <w:r>
         <w:rPr>
           <w:rFonts w:ascii="Courier New" w:eastAsia="Times New Roman" w:hAnsi="Courier New" w:cs="Courier New"/>
@@ -6556,7 +6773,17 @@
           <w:sz w:val="20"/>
           <w:szCs w:val="20"/>
         </w:rPr>
-        <w:t xml:space="preserve"> x_vec</w:t>
+        <w:t xml:space="preserve"> x_</w:t>
+      </w:r>
+      <w:proofErr w:type="gramStart"/>
+      <w:r>
+        <w:rPr>
+          <w:rFonts w:ascii="Courier New" w:eastAsia="Times New Roman" w:hAnsi="Courier New" w:cs="Courier New"/>
+          <w:color w:val="000000"/>
+          <w:sz w:val="20"/>
+          <w:szCs w:val="20"/>
+        </w:rPr>
+        <w:t>vec</w:t>
       </w:r>
       <w:r>
         <w:rPr>
@@ -6569,6 +6796,7 @@
         </w:rPr>
         <w:t>(</w:t>
       </w:r>
+      <w:proofErr w:type="gramEnd"/>
       <w:r>
         <w:rPr>
           <w:rFonts w:ascii="Courier New" w:eastAsia="Times New Roman" w:hAnsi="Courier New" w:cs="Courier New"/>
@@ -6912,7 +7140,17 @@
           <w:sz w:val="20"/>
           <w:szCs w:val="20"/>
         </w:rPr>
-        <w:t>x_vec</w:t>
+        <w:t>x_</w:t>
+      </w:r>
+      <w:proofErr w:type="gramStart"/>
+      <w:r>
+        <w:rPr>
+          <w:rFonts w:ascii="Courier New" w:eastAsia="Times New Roman" w:hAnsi="Courier New" w:cs="Courier New"/>
+          <w:color w:val="000000"/>
+          <w:sz w:val="20"/>
+          <w:szCs w:val="20"/>
+        </w:rPr>
+        <w:t>vec</w:t>
       </w:r>
       <w:r>
         <w:rPr>
@@ -6925,6 +7163,7 @@
         </w:rPr>
         <w:t>(</w:t>
       </w:r>
+      <w:proofErr w:type="gramEnd"/>
       <w:r>
         <w:rPr>
           <w:rFonts w:ascii="Courier New" w:eastAsia="Times New Roman" w:hAnsi="Courier New" w:cs="Courier New"/>
@@ -7107,8 +7346,6 @@
         </w:rPr>
         <w:t xml:space="preserve">   </w:t>
       </w:r>
-      <w:bookmarkStart w:id="0" w:name="_GoBack"/>
-      <w:bookmarkEnd w:id="0"/>
       <w:r>
         <w:rPr>
           <w:rFonts w:ascii="Courier New" w:eastAsia="Times New Roman" w:hAnsi="Courier New" w:cs="Courier New"/>
@@ -7117,6 +7354,7 @@
         </w:rPr>
         <w:t>q_</w:t>
       </w:r>
+      <w:proofErr w:type="gramStart"/>
       <w:r>
         <w:rPr>
           <w:rFonts w:ascii="Courier New" w:eastAsia="Times New Roman" w:hAnsi="Courier New" w:cs="Courier New"/>
@@ -7137,6 +7375,7 @@
         </w:rPr>
         <w:t>(</w:t>
       </w:r>
+      <w:proofErr w:type="gramEnd"/>
       <w:r>
         <w:rPr>
           <w:rFonts w:ascii="Courier New" w:eastAsia="Times New Roman" w:hAnsi="Courier New" w:cs="Courier New"/>
@@ -7438,6 +7677,56 @@
           </wp:inline>
         </w:drawing>
       </w:r>
+    </w:p>
+    <w:p>
+      <w:pPr>
+        <w:rPr>
+          <w:rFonts w:ascii="Times New Roman" w:hAnsi="Times New Roman" w:cs="Times New Roman"/>
+        </w:rPr>
+      </w:pPr>
+      <w:bookmarkStart w:id="0" w:name="_GoBack"/>
+      <w:r>
+        <w:rPr>
+          <w:noProof/>
+        </w:rPr>
+        <w:lastRenderedPageBreak/>
+        <w:drawing>
+          <wp:inline distT="0" distB="0" distL="0" distR="0" wp14:anchorId="7029C96A" wp14:editId="5328EDD0">
+            <wp:extent cx="6858000" cy="1097280"/>
+            <wp:effectExtent l="0" t="0" r="0" b="7620"/>
+            <wp:docPr id="2" name="Picture 2"/>
+            <wp:cNvGraphicFramePr>
+              <a:graphicFrameLocks xmlns:a="http://schemas.openxmlformats.org/drawingml/2006/main" noChangeAspect="1"/>
+            </wp:cNvGraphicFramePr>
+            <a:graphic xmlns:a="http://schemas.openxmlformats.org/drawingml/2006/main">
+              <a:graphicData uri="http://schemas.openxmlformats.org/drawingml/2006/picture">
+                <pic:pic xmlns:pic="http://schemas.openxmlformats.org/drawingml/2006/picture">
+                  <pic:nvPicPr>
+                    <pic:cNvPr id="1" name=""/>
+                    <pic:cNvPicPr/>
+                  </pic:nvPicPr>
+                  <pic:blipFill>
+                    <a:blip r:embed="rId7"/>
+                    <a:stretch>
+                      <a:fillRect/>
+                    </a:stretch>
+                  </pic:blipFill>
+                  <pic:spPr>
+                    <a:xfrm>
+                      <a:off x="0" y="0"/>
+                      <a:ext cx="6858000" cy="1097280"/>
+                    </a:xfrm>
+                    <a:prstGeom prst="rect">
+                      <a:avLst/>
+                    </a:prstGeom>
+                  </pic:spPr>
+                </pic:pic>
+              </a:graphicData>
+            </a:graphic>
+          </wp:inline>
+        </w:drawing>
+      </w:r>
+      <w:bookmarkEnd w:id="0"/>
     </w:p>
     <w:p>
       <w:pPr>

</xml_diff>